<commit_message>
Editted the User Manual, and resaved it as both .docx and .pdf format
</commit_message>
<xml_diff>
--- a/Namesayer_User_Manual.docx
+++ b/Namesayer_User_Manual.docx
@@ -354,7 +354,6 @@
                                   </w:sdtPr>
                                   <w:sdtEndPr/>
                                   <w:sdtContent>
-                                    <w:proofErr w:type="spellStart"/>
                                     <w:r>
                                       <w:t>Name</w:t>
                                     </w:r>
@@ -362,11 +361,7 @@
                                       <w:t>s</w:t>
                                     </w:r>
                                     <w:r>
-                                      <w:t>ayer</w:t>
-                                    </w:r>
-                                    <w:proofErr w:type="spellEnd"/>
-                                    <w:r>
-                                      <w:t xml:space="preserve"> </w:t>
+                                      <w:t xml:space="preserve">ayer </w:t>
                                     </w:r>
                                     <w:r>
                                       <w:t>U</w:t>
@@ -452,7 +447,6 @@
                             </w:sdtPr>
                             <w:sdtEndPr/>
                             <w:sdtContent>
-                              <w:proofErr w:type="spellStart"/>
                               <w:r>
                                 <w:t>Name</w:t>
                               </w:r>
@@ -460,11 +454,7 @@
                                 <w:t>s</w:t>
                               </w:r>
                               <w:r>
-                                <w:t>ayer</w:t>
-                              </w:r>
-                              <w:proofErr w:type="spellEnd"/>
-                              <w:r>
-                                <w:t xml:space="preserve"> </w:t>
+                                <w:t xml:space="preserve">ayer </w:t>
                               </w:r>
                               <w:r>
                                 <w:t>U</w:t>
@@ -520,13 +510,7 @@
     </w:sdt>
     <w:sdt>
       <w:sdtPr>
-        <w:rPr>
-          <w:rFonts w:asciiTheme="minorHAnsi" w:eastAsiaTheme="minorEastAsia" w:hAnsiTheme="minorHAnsi" w:cstheme="minorBidi"/>
-          <w:color w:val="auto"/>
-          <w:sz w:val="21"/>
-          <w:szCs w:val="21"/>
-        </w:rPr>
-        <w:id w:val="-1050524496"/>
+        <w:id w:val="1614555287"/>
         <w:docPartObj>
           <w:docPartGallery w:val="Table of Contents"/>
           <w:docPartUnique/>
@@ -534,25 +518,31 @@
       </w:sdtPr>
       <w:sdtEndPr>
         <w:rPr>
+          <w:rFonts w:asciiTheme="minorHAnsi" w:eastAsiaTheme="minorEastAsia" w:hAnsiTheme="minorHAnsi" w:cstheme="minorBidi"/>
           <w:b/>
           <w:bCs/>
           <w:noProof/>
+          <w:color w:val="auto"/>
+          <w:sz w:val="21"/>
+          <w:szCs w:val="21"/>
         </w:rPr>
       </w:sdtEndPr>
       <w:sdtContent>
         <w:p>
           <w:pPr>
             <w:pStyle w:val="TOCHeading"/>
-            <w:rPr>
-              <w:b/>
-            </w:rPr>
           </w:pPr>
           <w:r>
-            <w:rPr>
-              <w:b/>
-            </w:rPr>
             <w:t>Table of Contents</w:t>
           </w:r>
+        </w:p>
+        <w:p>
+          <w:pPr>
+            <w:pStyle w:val="TOC1"/>
+            <w:tabs>
+              <w:tab w:val="right" w:leader="dot" w:pos="9350"/>
+            </w:tabs>
+          </w:pPr>
         </w:p>
         <w:p>
           <w:pPr>
@@ -564,7 +554,6 @@
               <w:rFonts w:cstheme="minorBidi"/>
               <w:noProof/>
               <w:szCs w:val="22"/>
-              <w:lang w:val="en-NZ" w:eastAsia="en-NZ"/>
             </w:rPr>
           </w:pPr>
           <w:r>
@@ -576,7 +565,7 @@
           <w:r>
             <w:fldChar w:fldCharType="separate"/>
           </w:r>
-          <w:hyperlink w:anchor="_Toc528039016" w:history="1">
+          <w:hyperlink w:anchor="_Toc528049315" w:history="1">
             <w:r>
               <w:rPr>
                 <w:rStyle w:val="Hyperlink"/>
@@ -604,7 +593,7 @@
                 <w:noProof/>
                 <w:webHidden/>
               </w:rPr>
-              <w:instrText xml:space="preserve"> PAGEREF _Toc528039016 \h </w:instrText>
+              <w:instrText xml:space="preserve"> PAGEREF _Toc528049315 \h </w:instrText>
             </w:r>
             <w:r>
               <w:rPr>
@@ -645,10 +634,9 @@
               <w:rFonts w:cstheme="minorBidi"/>
               <w:noProof/>
               <w:szCs w:val="22"/>
-              <w:lang w:val="en-NZ" w:eastAsia="en-NZ"/>
             </w:rPr>
           </w:pPr>
-          <w:hyperlink w:anchor="_Toc528039017" w:history="1">
+          <w:hyperlink w:anchor="_Toc528049316" w:history="1">
             <w:r>
               <w:rPr>
                 <w:rStyle w:val="Hyperlink"/>
@@ -676,79 +664,7 @@
                 <w:noProof/>
                 <w:webHidden/>
               </w:rPr>
-              <w:instrText xml:space="preserve"> PAGEREF _Toc528039017 \h </w:instrText>
-            </w:r>
-            <w:r>
-              <w:rPr>
-                <w:noProof/>
-                <w:webHidden/>
-              </w:rPr>
-            </w:r>
-            <w:r>
-              <w:rPr>
-                <w:noProof/>
-                <w:webHidden/>
-              </w:rPr>
-              <w:fldChar w:fldCharType="separate"/>
-            </w:r>
-            <w:r>
-              <w:rPr>
-                <w:noProof/>
-                <w:webHidden/>
-              </w:rPr>
-              <w:t>2</w:t>
-            </w:r>
-            <w:r>
-              <w:rPr>
-                <w:noProof/>
-                <w:webHidden/>
-              </w:rPr>
-              <w:fldChar w:fldCharType="end"/>
-            </w:r>
-          </w:hyperlink>
-        </w:p>
-        <w:p>
-          <w:pPr>
-            <w:pStyle w:val="TOC1"/>
-            <w:tabs>
-              <w:tab w:val="right" w:leader="dot" w:pos="9350"/>
-            </w:tabs>
-            <w:rPr>
-              <w:rFonts w:cstheme="minorBidi"/>
-              <w:noProof/>
-              <w:szCs w:val="22"/>
-              <w:lang w:val="en-NZ" w:eastAsia="en-NZ"/>
-            </w:rPr>
-          </w:pPr>
-          <w:hyperlink w:anchor="_Toc528039018" w:history="1">
-            <w:r>
-              <w:rPr>
-                <w:rStyle w:val="Hyperlink"/>
-                <w:b/>
-                <w:noProof/>
-              </w:rPr>
-              <w:t>Main Screen</w:t>
-            </w:r>
-            <w:r>
-              <w:rPr>
-                <w:noProof/>
-                <w:webHidden/>
-              </w:rPr>
-              <w:tab/>
-            </w:r>
-            <w:r>
-              <w:rPr>
-                <w:noProof/>
-                <w:webHidden/>
-              </w:rPr>
-              <w:fldChar w:fldCharType="begin"/>
-            </w:r>
-            <w:r>
-              <w:rPr>
-                <w:noProof/>
-                <w:webHidden/>
-              </w:rPr>
-              <w:instrText xml:space="preserve"> PAGEREF _Toc528039018 \h </w:instrText>
+              <w:instrText xml:space="preserve"> PAGEREF _Toc528049316 \h </w:instrText>
             </w:r>
             <w:r>
               <w:rPr>
@@ -789,17 +705,16 @@
               <w:rFonts w:cstheme="minorBidi"/>
               <w:noProof/>
               <w:szCs w:val="22"/>
-              <w:lang w:val="en-NZ" w:eastAsia="en-NZ"/>
             </w:rPr>
           </w:pPr>
-          <w:hyperlink w:anchor="_Toc528039019" w:history="1">
+          <w:hyperlink w:anchor="_Toc528049317" w:history="1">
             <w:r>
               <w:rPr>
                 <w:rStyle w:val="Hyperlink"/>
                 <w:b/>
                 <w:noProof/>
               </w:rPr>
-              <w:t>Create a Playlist Screen</w:t>
+              <w:t>Main Screen</w:t>
             </w:r>
             <w:r>
               <w:rPr>
@@ -820,7 +735,7 @@
                 <w:noProof/>
                 <w:webHidden/>
               </w:rPr>
-              <w:instrText xml:space="preserve"> PAGEREF _Toc528039019 \h </w:instrText>
+              <w:instrText xml:space="preserve"> PAGEREF _Toc528049317 \h </w:instrText>
             </w:r>
             <w:r>
               <w:rPr>
@@ -861,10 +776,80 @@
               <w:rFonts w:cstheme="minorBidi"/>
               <w:noProof/>
               <w:szCs w:val="22"/>
-              <w:lang w:val="en-NZ" w:eastAsia="en-NZ"/>
             </w:rPr>
           </w:pPr>
-          <w:hyperlink w:anchor="_Toc528039020" w:history="1">
+          <w:hyperlink w:anchor="_Toc528049318" w:history="1">
+            <w:r>
+              <w:rPr>
+                <w:rStyle w:val="Hyperlink"/>
+                <w:b/>
+                <w:noProof/>
+              </w:rPr>
+              <w:t>Create a Playlist Screen</w:t>
+            </w:r>
+            <w:r>
+              <w:rPr>
+                <w:noProof/>
+                <w:webHidden/>
+              </w:rPr>
+              <w:tab/>
+            </w:r>
+            <w:r>
+              <w:rPr>
+                <w:noProof/>
+                <w:webHidden/>
+              </w:rPr>
+              <w:fldChar w:fldCharType="begin"/>
+            </w:r>
+            <w:r>
+              <w:rPr>
+                <w:noProof/>
+                <w:webHidden/>
+              </w:rPr>
+              <w:instrText xml:space="preserve"> PAGEREF _Toc528049318 \h </w:instrText>
+            </w:r>
+            <w:r>
+              <w:rPr>
+                <w:noProof/>
+                <w:webHidden/>
+              </w:rPr>
+            </w:r>
+            <w:r>
+              <w:rPr>
+                <w:noProof/>
+                <w:webHidden/>
+              </w:rPr>
+              <w:fldChar w:fldCharType="separate"/>
+            </w:r>
+            <w:r>
+              <w:rPr>
+                <w:noProof/>
+                <w:webHidden/>
+              </w:rPr>
+              <w:t>5</w:t>
+            </w:r>
+            <w:r>
+              <w:rPr>
+                <w:noProof/>
+                <w:webHidden/>
+              </w:rPr>
+              <w:fldChar w:fldCharType="end"/>
+            </w:r>
+          </w:hyperlink>
+        </w:p>
+        <w:p>
+          <w:pPr>
+            <w:pStyle w:val="TOC1"/>
+            <w:tabs>
+              <w:tab w:val="right" w:leader="dot" w:pos="9350"/>
+            </w:tabs>
+            <w:rPr>
+              <w:rFonts w:cstheme="minorBidi"/>
+              <w:noProof/>
+              <w:szCs w:val="22"/>
+            </w:rPr>
+          </w:pPr>
+          <w:hyperlink w:anchor="_Toc528049319" w:history="1">
             <w:r>
               <w:rPr>
                 <w:rStyle w:val="Hyperlink"/>
@@ -892,7 +877,7 @@
                 <w:noProof/>
                 <w:webHidden/>
               </w:rPr>
-              <w:instrText xml:space="preserve"> PAGEREF _Toc528039020 \h </w:instrText>
+              <w:instrText xml:space="preserve"> PAGEREF _Toc528049319 \h </w:instrText>
             </w:r>
             <w:r>
               <w:rPr>
@@ -912,7 +897,7 @@
                 <w:noProof/>
                 <w:webHidden/>
               </w:rPr>
-              <w:t>7</w:t>
+              <w:t>8</w:t>
             </w:r>
             <w:r>
               <w:rPr>
@@ -933,10 +918,9 @@
               <w:rFonts w:cstheme="minorBidi"/>
               <w:noProof/>
               <w:szCs w:val="22"/>
-              <w:lang w:val="en-NZ" w:eastAsia="en-NZ"/>
             </w:rPr>
           </w:pPr>
-          <w:hyperlink w:anchor="_Toc528039021" w:history="1">
+          <w:hyperlink w:anchor="_Toc528049320" w:history="1">
             <w:r>
               <w:rPr>
                 <w:rStyle w:val="Hyperlink"/>
@@ -964,79 +948,7 @@
                 <w:noProof/>
                 <w:webHidden/>
               </w:rPr>
-              <w:instrText xml:space="preserve"> PAGEREF _Toc528039021 \h </w:instrText>
-            </w:r>
-            <w:r>
-              <w:rPr>
-                <w:noProof/>
-                <w:webHidden/>
-              </w:rPr>
-            </w:r>
-            <w:r>
-              <w:rPr>
-                <w:noProof/>
-                <w:webHidden/>
-              </w:rPr>
-              <w:fldChar w:fldCharType="separate"/>
-            </w:r>
-            <w:r>
-              <w:rPr>
-                <w:noProof/>
-                <w:webHidden/>
-              </w:rPr>
-              <w:t>9</w:t>
-            </w:r>
-            <w:r>
-              <w:rPr>
-                <w:noProof/>
-                <w:webHidden/>
-              </w:rPr>
-              <w:fldChar w:fldCharType="end"/>
-            </w:r>
-          </w:hyperlink>
-        </w:p>
-        <w:p>
-          <w:pPr>
-            <w:pStyle w:val="TOC1"/>
-            <w:tabs>
-              <w:tab w:val="right" w:leader="dot" w:pos="9350"/>
-            </w:tabs>
-            <w:rPr>
-              <w:rFonts w:cstheme="minorBidi"/>
-              <w:noProof/>
-              <w:szCs w:val="22"/>
-              <w:lang w:val="en-NZ" w:eastAsia="en-NZ"/>
-            </w:rPr>
-          </w:pPr>
-          <w:hyperlink w:anchor="_Toc528039022" w:history="1">
-            <w:r>
-              <w:rPr>
-                <w:rStyle w:val="Hyperlink"/>
-                <w:b/>
-                <w:noProof/>
-              </w:rPr>
-              <w:t>Import/Export Screen</w:t>
-            </w:r>
-            <w:r>
-              <w:rPr>
-                <w:noProof/>
-                <w:webHidden/>
-              </w:rPr>
-              <w:tab/>
-            </w:r>
-            <w:r>
-              <w:rPr>
-                <w:noProof/>
-                <w:webHidden/>
-              </w:rPr>
-              <w:fldChar w:fldCharType="begin"/>
-            </w:r>
-            <w:r>
-              <w:rPr>
-                <w:noProof/>
-                <w:webHidden/>
-              </w:rPr>
-              <w:instrText xml:space="preserve"> PAGEREF _Toc528039022 \h </w:instrText>
+              <w:instrText xml:space="preserve"> PAGEREF _Toc528049320 \h </w:instrText>
             </w:r>
             <w:r>
               <w:rPr>
@@ -1077,17 +989,16 @@
               <w:rFonts w:cstheme="minorBidi"/>
               <w:noProof/>
               <w:szCs w:val="22"/>
-              <w:lang w:val="en-NZ" w:eastAsia="en-NZ"/>
             </w:rPr>
           </w:pPr>
-          <w:hyperlink w:anchor="_Toc528039023" w:history="1">
+          <w:hyperlink w:anchor="_Toc528049321" w:history="1">
             <w:r>
               <w:rPr>
                 <w:rStyle w:val="Hyperlink"/>
                 <w:b/>
                 <w:noProof/>
               </w:rPr>
-              <w:t>Progress Screen</w:t>
+              <w:t>Import/Export Screen</w:t>
             </w:r>
             <w:r>
               <w:rPr>
@@ -1108,7 +1019,7 @@
                 <w:noProof/>
                 <w:webHidden/>
               </w:rPr>
-              <w:instrText xml:space="preserve"> PAGEREF _Toc528039023 \h </w:instrText>
+              <w:instrText xml:space="preserve"> PAGEREF _Toc528049321 \h </w:instrText>
             </w:r>
             <w:r>
               <w:rPr>
@@ -1140,6 +1051,77 @@
           </w:hyperlink>
         </w:p>
         <w:p>
+          <w:pPr>
+            <w:pStyle w:val="TOC1"/>
+            <w:tabs>
+              <w:tab w:val="right" w:leader="dot" w:pos="9350"/>
+            </w:tabs>
+            <w:rPr>
+              <w:rFonts w:cstheme="minorBidi"/>
+              <w:noProof/>
+              <w:szCs w:val="22"/>
+            </w:rPr>
+          </w:pPr>
+          <w:hyperlink w:anchor="_Toc528049322" w:history="1">
+            <w:r>
+              <w:rPr>
+                <w:rStyle w:val="Hyperlink"/>
+                <w:b/>
+                <w:noProof/>
+              </w:rPr>
+              <w:t>Progress Screen</w:t>
+            </w:r>
+            <w:r>
+              <w:rPr>
+                <w:noProof/>
+                <w:webHidden/>
+              </w:rPr>
+              <w:tab/>
+            </w:r>
+            <w:r>
+              <w:rPr>
+                <w:noProof/>
+                <w:webHidden/>
+              </w:rPr>
+              <w:fldChar w:fldCharType="begin"/>
+            </w:r>
+            <w:r>
+              <w:rPr>
+                <w:noProof/>
+                <w:webHidden/>
+              </w:rPr>
+              <w:instrText xml:space="preserve"> PAGEREF _Toc528049322 \h </w:instrText>
+            </w:r>
+            <w:r>
+              <w:rPr>
+                <w:noProof/>
+                <w:webHidden/>
+              </w:rPr>
+            </w:r>
+            <w:r>
+              <w:rPr>
+                <w:noProof/>
+                <w:webHidden/>
+              </w:rPr>
+              <w:fldChar w:fldCharType="separate"/>
+            </w:r>
+            <w:r>
+              <w:rPr>
+                <w:noProof/>
+                <w:webHidden/>
+              </w:rPr>
+              <w:t>12</w:t>
+            </w:r>
+            <w:r>
+              <w:rPr>
+                <w:noProof/>
+                <w:webHidden/>
+              </w:rPr>
+              <w:fldChar w:fldCharType="end"/>
+            </w:r>
+          </w:hyperlink>
+        </w:p>
+        <w:p>
           <w:r>
             <w:rPr>
               <w:b/>
@@ -1155,6 +1137,8 @@
       <w:r>
         <w:br w:type="page"/>
       </w:r>
+      <w:bookmarkStart w:id="0" w:name="_GoBack"/>
+      <w:bookmarkEnd w:id="0"/>
     </w:p>
     <w:p>
       <w:pPr>
@@ -1163,7 +1147,7 @@
           <w:b/>
         </w:rPr>
       </w:pPr>
-      <w:bookmarkStart w:id="0" w:name="_Toc528039016"/>
+      <w:bookmarkStart w:id="1" w:name="_Toc528049315"/>
       <w:r>
         <w:rPr>
           <w:b/>
@@ -1171,7 +1155,7 @@
         <w:lastRenderedPageBreak/>
         <w:t>First Time Launch</w:t>
       </w:r>
-      <w:bookmarkEnd w:id="0"/>
+      <w:bookmarkEnd w:id="1"/>
     </w:p>
     <w:p/>
     <w:p>
@@ -1212,21 +1196,7 @@
         <w:rPr>
           <w:rFonts w:ascii="Lucida Console" w:hAnsi="Lucida Console"/>
         </w:rPr>
-        <w:t xml:space="preserve"> apt-get install </w:t>
-      </w:r>
-      <w:proofErr w:type="spellStart"/>
-      <w:r>
-        <w:rPr>
-          <w:rFonts w:ascii="Lucida Console" w:hAnsi="Lucida Console"/>
-        </w:rPr>
-        <w:t>ffmpeg</w:t>
-      </w:r>
-      <w:proofErr w:type="spellEnd"/>
-      <w:r>
-        <w:rPr>
-          <w:rFonts w:ascii="Lucida Console" w:hAnsi="Lucida Console"/>
-        </w:rPr>
-        <w:t xml:space="preserve"> </w:t>
+        <w:t xml:space="preserve"> apt-get install ffmpeg </w:t>
       </w:r>
       <w:proofErr w:type="spellStart"/>
       <w:r>
@@ -1255,55 +1225,70 @@
           <w:rFonts w:cs="Times New Roman"/>
           <w:szCs w:val="20"/>
         </w:rPr>
-        <w:t xml:space="preserve">On the first launch, </w:t>
-      </w:r>
-      <w:proofErr w:type="spellStart"/>
+        <w:t>On the first launch, Namesayer creates several files which are used to store the internal state of the application.</w:t>
+      </w:r>
       <w:r>
         <w:rPr>
           <w:rFonts w:cs="Times New Roman"/>
           <w:szCs w:val="20"/>
         </w:rPr>
-        <w:t>Namesayer</w:t>
-      </w:r>
-      <w:proofErr w:type="spellEnd"/>
+        <w:t xml:space="preserve"> These are</w:t>
+      </w:r>
       <w:r>
         <w:rPr>
           <w:rFonts w:cs="Times New Roman"/>
           <w:szCs w:val="20"/>
         </w:rPr>
-        <w:t xml:space="preserve"> creates several files which are used to store the internal state of the application.</w:t>
+        <w:t xml:space="preserve"> described in more detail in the File</w:t>
       </w:r>
       <w:r>
         <w:rPr>
           <w:rFonts w:cs="Times New Roman"/>
           <w:szCs w:val="20"/>
         </w:rPr>
-        <w:t xml:space="preserve"> These are described in more detail below.</w:t>
-      </w:r>
-    </w:p>
-    <w:p>
-      <w:pPr>
-        <w:pStyle w:val="Heading1"/>
-        <w:rPr>
-          <w:b/>
-        </w:rPr>
-      </w:pPr>
-      <w:bookmarkStart w:id="1" w:name="_Toc528039017"/>
-      <w:r>
-        <w:rPr>
-          <w:b/>
-        </w:rPr>
-        <w:t>Files</w:t>
-      </w:r>
-      <w:bookmarkEnd w:id="1"/>
-    </w:p>
-    <w:p>
-      <w:pPr>
+        <w:t>s</w:t>
+      </w:r>
+      <w:r>
         <w:rPr>
           <w:rFonts w:cs="Times New Roman"/>
           <w:szCs w:val="20"/>
         </w:rPr>
-      </w:pPr>
+        <w:t xml:space="preserve"> section on page 3.</w:t>
+      </w:r>
+    </w:p>
+    <w:p>
+      <w:pPr>
+        <w:rPr>
+          <w:rFonts w:asciiTheme="majorHAnsi" w:eastAsiaTheme="majorEastAsia" w:hAnsiTheme="majorHAnsi" w:cstheme="majorBidi"/>
+          <w:b/>
+          <w:color w:val="2F5496" w:themeColor="accent1" w:themeShade="BF"/>
+          <w:sz w:val="36"/>
+          <w:szCs w:val="36"/>
+        </w:rPr>
+      </w:pPr>
+      <w:r>
+        <w:rPr>
+          <w:b/>
+        </w:rPr>
+        <w:br w:type="page"/>
+      </w:r>
+    </w:p>
+    <w:p>
+      <w:pPr>
+        <w:pStyle w:val="Heading1"/>
+        <w:rPr>
+          <w:b/>
+        </w:rPr>
+      </w:pPr>
+      <w:bookmarkStart w:id="2" w:name="_Toc528049316"/>
+      <w:r>
+        <w:rPr>
+          <w:b/>
+        </w:rPr>
+        <w:lastRenderedPageBreak/>
+        <w:t>Files</w:t>
+      </w:r>
+      <w:bookmarkEnd w:id="2"/>
     </w:p>
     <w:p>
       <w:pPr>
@@ -1312,28 +1297,27 @@
           <w:szCs w:val="20"/>
         </w:rPr>
       </w:pPr>
-      <w:r>
+    </w:p>
+    <w:p>
+      <w:pPr>
         <w:rPr>
           <w:rFonts w:cs="Times New Roman"/>
           <w:szCs w:val="20"/>
         </w:rPr>
-        <w:t xml:space="preserve">/database stores the given database of recordings, which </w:t>
-      </w:r>
-      <w:proofErr w:type="spellStart"/>
+      </w:pPr>
       <w:r>
         <w:rPr>
           <w:rFonts w:cs="Times New Roman"/>
           <w:szCs w:val="20"/>
         </w:rPr>
-        <w:t>Namesayer</w:t>
-      </w:r>
-      <w:proofErr w:type="spellEnd"/>
+        <w:t xml:space="preserve">/database stores the given database of recordings, which </w:t>
+      </w:r>
       <w:r>
         <w:rPr>
           <w:rFonts w:cs="Times New Roman"/>
           <w:szCs w:val="20"/>
         </w:rPr>
-        <w:t xml:space="preserve"> does not allow you to modify</w:t>
+        <w:t>Namesayer does not allow you to modify</w:t>
       </w:r>
       <w:r>
         <w:rPr>
@@ -1483,119 +1467,130 @@
           <w:szCs w:val="20"/>
         </w:rPr>
       </w:pPr>
-    </w:p>
-    <w:p>
-      <w:pPr>
+      <w:r>
         <w:rPr>
           <w:rFonts w:cs="Times New Roman"/>
           <w:szCs w:val="20"/>
         </w:rPr>
-      </w:pPr>
+        <w:t>Both copies of userdata.xml,</w:t>
+      </w:r>
       <w:r>
         <w:rPr>
           <w:rFonts w:cs="Times New Roman"/>
           <w:szCs w:val="20"/>
         </w:rPr>
-        <w:t>Both copies of userdata.xml, both copies of ratings.txt, and progressdata.xml won’t be in the zip archive to start with. They are generated when first running the application.</w:t>
-      </w:r>
-    </w:p>
-    <w:p>
-      <w:pPr>
+        <w:t xml:space="preserve"> ratings.txt, </w:t>
+      </w:r>
+      <w:r>
         <w:rPr>
           <w:rFonts w:cs="Times New Roman"/>
           <w:szCs w:val="20"/>
         </w:rPr>
-      </w:pPr>
+        <w:t>as well as the file</w:t>
+      </w:r>
       <w:r>
         <w:rPr>
           <w:rFonts w:cs="Times New Roman"/>
           <w:szCs w:val="20"/>
         </w:rPr>
-        <w:t>/database/userdata.xml and /</w:t>
-      </w:r>
-      <w:proofErr w:type="spellStart"/>
+        <w:t xml:space="preserve"> progressdata.xml won’t be in the zip archive</w:t>
+      </w:r>
       <w:r>
         <w:rPr>
           <w:rFonts w:cs="Times New Roman"/>
           <w:szCs w:val="20"/>
         </w:rPr>
-        <w:t>userdata</w:t>
-      </w:r>
-      <w:proofErr w:type="spellEnd"/>
+        <w:t xml:space="preserve"> that Namesayer initially comes with</w:t>
+      </w:r>
       <w:r>
         <w:rPr>
           <w:rFonts w:cs="Times New Roman"/>
           <w:szCs w:val="20"/>
         </w:rPr>
-        <w:t xml:space="preserve">/userdata.xml are both generated based on the audio files in their respective directories. If you wanted to regenerate these files and the corresponding application state manually, you could delete them and restart </w:t>
-      </w:r>
-      <w:proofErr w:type="spellStart"/>
-      <w:r>
+        <w:t>. They are generated when first running the application.</w:t>
+      </w:r>
+    </w:p>
+    <w:p>
+      <w:pPr>
         <w:rPr>
           <w:rFonts w:cs="Times New Roman"/>
           <w:szCs w:val="20"/>
         </w:rPr>
-        <w:t>Namesayer</w:t>
-      </w:r>
-      <w:proofErr w:type="spellEnd"/>
+      </w:pPr>
       <w:r>
         <w:rPr>
           <w:rFonts w:cs="Times New Roman"/>
           <w:szCs w:val="20"/>
         </w:rPr>
-        <w:t>.</w:t>
-      </w:r>
+        <w:t>/database/userdata.xml and /</w:t>
+      </w:r>
+      <w:proofErr w:type="spellStart"/>
       <w:r>
         <w:rPr>
           <w:rFonts w:cs="Times New Roman"/>
           <w:szCs w:val="20"/>
         </w:rPr>
-        <w:t xml:space="preserve"> </w:t>
-      </w:r>
-    </w:p>
-    <w:p>
-      <w:pPr>
+        <w:t>userdata</w:t>
+      </w:r>
+      <w:proofErr w:type="spellEnd"/>
+      <w:r>
         <w:rPr>
           <w:rFonts w:cs="Times New Roman"/>
           <w:szCs w:val="20"/>
         </w:rPr>
-      </w:pPr>
+        <w:t xml:space="preserve">/userdata.xml are both generated based on the audio files in their respective directories. If you wanted to regenerate these files and the corresponding application state manually, you </w:t>
+      </w:r>
       <w:r>
         <w:rPr>
           <w:rFonts w:cs="Times New Roman"/>
           <w:szCs w:val="20"/>
         </w:rPr>
-        <w:t>During this process, all audio files in /database and /</w:t>
-      </w:r>
-      <w:proofErr w:type="spellStart"/>
+        <w:t>need</w:t>
+      </w:r>
       <w:r>
         <w:rPr>
           <w:rFonts w:cs="Times New Roman"/>
           <w:szCs w:val="20"/>
         </w:rPr>
-        <w:t>userdata</w:t>
-      </w:r>
-      <w:proofErr w:type="spellEnd"/>
+        <w:t xml:space="preserve"> delete them and restart Namesayer.</w:t>
+      </w:r>
       <w:r>
         <w:rPr>
           <w:rFonts w:cs="Times New Roman"/>
           <w:szCs w:val="20"/>
         </w:rPr>
-        <w:t xml:space="preserve"> are processed</w:t>
-      </w:r>
-      <w:r>
+        <w:t xml:space="preserve"> </w:t>
+      </w:r>
+    </w:p>
+    <w:p>
+      <w:pPr>
         <w:rPr>
           <w:rFonts w:cs="Times New Roman"/>
           <w:szCs w:val="20"/>
         </w:rPr>
-        <w:t xml:space="preserve"> to improve their quality</w:t>
-      </w:r>
+      </w:pPr>
       <w:r>
         <w:rPr>
           <w:rFonts w:cs="Times New Roman"/>
           <w:szCs w:val="20"/>
         </w:rPr>
-        <w:t>.</w:t>
+        <w:t>During this process, all audio files in /database and /</w:t>
+      </w:r>
+      <w:proofErr w:type="spellStart"/>
+      <w:r>
+        <w:rPr>
+          <w:rFonts w:cs="Times New Roman"/>
+          <w:szCs w:val="20"/>
+        </w:rPr>
+        <w:t>userdata</w:t>
+      </w:r>
+      <w:proofErr w:type="spellEnd"/>
+      <w:r>
+        <w:rPr>
+          <w:rFonts w:cs="Times New Roman"/>
+          <w:szCs w:val="20"/>
+        </w:rPr>
+        <w:t xml:space="preserve"> are processed to improve their quality.</w:t>
       </w:r>
       <w:r>
         <w:rPr>
@@ -1613,7 +1608,7 @@
           <w:b/>
         </w:rPr>
       </w:pPr>
-      <w:bookmarkStart w:id="2" w:name="_Toc528039018"/>
+      <w:bookmarkStart w:id="3" w:name="_Toc528049317"/>
       <w:r>
         <w:rPr>
           <w:b/>
@@ -1621,7 +1616,7 @@
         <w:lastRenderedPageBreak/>
         <w:t>Main Screen</w:t>
       </w:r>
-      <w:bookmarkEnd w:id="2"/>
+      <w:bookmarkEnd w:id="3"/>
       <w:r>
         <w:rPr>
           <w:b/>
@@ -1715,7 +1710,20 @@
         <w:t>the processes detailed in the previous section are occurring</w:t>
       </w:r>
       <w:r>
-        <w:t>. Once the splash screen closes the application opens upon the Main Screen (shown in figure 1 above). From the main screen there are several options that can be selected:</w:t>
+        <w:t xml:space="preserve">, additionally audio processing of the database recordings </w:t>
+      </w:r>
+      <w:proofErr w:type="gramStart"/>
+      <w:r>
+        <w:t>are</w:t>
+      </w:r>
+      <w:proofErr w:type="gramEnd"/>
+      <w:r>
+        <w:t xml:space="preserve"> also occurring while the splash screen is displayed.</w:t>
+      </w:r>
+    </w:p>
+    <w:p>
+      <w:r>
+        <w:t>Once the splash screen closes the application opens upon the Main Screen (shown in figure 1 above). From the main screen there are several options that can be selected:</w:t>
       </w:r>
     </w:p>
     <w:p>
@@ -1730,7 +1738,16 @@
         </w:rPr>
       </w:pPr>
       <w:r>
-        <w:t xml:space="preserve">The Practice button takes </w:t>
+        <w:t xml:space="preserve">The </w:t>
+      </w:r>
+      <w:r>
+        <w:rPr>
+          <w:b/>
+        </w:rPr>
+        <w:t>Practice button</w:t>
+      </w:r>
+      <w:r>
+        <w:t xml:space="preserve"> takes </w:t>
       </w:r>
       <w:r>
         <w:t>you to the create a pl</w:t>
@@ -1754,7 +1771,16 @@
         </w:rPr>
       </w:pPr>
       <w:r>
-        <w:t xml:space="preserve">The Database button takes you to the </w:t>
+        <w:t xml:space="preserve">The </w:t>
+      </w:r>
+      <w:r>
+        <w:rPr>
+          <w:b/>
+        </w:rPr>
+        <w:t>Database button</w:t>
+      </w:r>
+      <w:r>
+        <w:t xml:space="preserve"> takes you to the </w:t>
       </w:r>
       <w:r>
         <w:t>database mana</w:t>
@@ -1781,10 +1807,22 @@
         </w:rPr>
       </w:pPr>
       <w:r>
-        <w:t>The H</w:t>
-      </w:r>
-      <w:r>
-        <w:t>elp button which leads you to this User Manual</w:t>
+        <w:t xml:space="preserve">The </w:t>
+      </w:r>
+      <w:r>
+        <w:rPr>
+          <w:b/>
+        </w:rPr>
+        <w:t>H</w:t>
+      </w:r>
+      <w:r>
+        <w:rPr>
+          <w:b/>
+        </w:rPr>
+        <w:t>elp button</w:t>
+      </w:r>
+      <w:r>
+        <w:t xml:space="preserve"> which leads you to this User Manual</w:t>
       </w:r>
     </w:p>
     <w:p>
@@ -1802,13 +1840,28 @@
         <w:t>The</w:t>
       </w:r>
       <w:r>
-        <w:t xml:space="preserve"> P</w:t>
-      </w:r>
-      <w:r>
+        <w:t xml:space="preserve"> </w:t>
+      </w:r>
+      <w:r>
+        <w:rPr>
+          <w:b/>
+        </w:rPr>
+        <w:t>P</w:t>
+      </w:r>
+      <w:r>
+        <w:rPr>
+          <w:b/>
+        </w:rPr>
         <w:t xml:space="preserve">rogress </w:t>
       </w:r>
       <w:r>
-        <w:t>button takes you to the progress screen</w:t>
+        <w:rPr>
+          <w:b/>
+        </w:rPr>
+        <w:t>button</w:t>
+      </w:r>
+      <w:r>
+        <w:t xml:space="preserve"> takes you to the progress screen</w:t>
       </w:r>
       <w:r>
         <w:t xml:space="preserve"> which is used to track your progress through your playlist (shown in figure </w:t>
@@ -1832,7 +1885,16 @@
         </w:rPr>
       </w:pPr>
       <w:r>
-        <w:t xml:space="preserve">The Import button which takes you to the </w:t>
+        <w:t xml:space="preserve">The </w:t>
+      </w:r>
+      <w:r>
+        <w:rPr>
+          <w:b/>
+        </w:rPr>
+        <w:t>Import button</w:t>
+      </w:r>
+      <w:r>
+        <w:t xml:space="preserve"> which takes you to the </w:t>
       </w:r>
       <w:r>
         <w:t xml:space="preserve">import screen (shown in figure </w:t>
@@ -1841,7 +1903,10 @@
         <w:t>5</w:t>
       </w:r>
       <w:r>
-        <w:t>) here you can import a different database of names.</w:t>
+        <w:t>) here you can impor</w:t>
+      </w:r>
+      <w:r>
+        <w:t>t a different database of names.</w:t>
       </w:r>
     </w:p>
     <w:p>
@@ -1856,7 +1921,16 @@
         </w:rPr>
       </w:pPr>
       <w:r>
-        <w:t>The Exit button which closes Namesayer</w:t>
+        <w:t xml:space="preserve">The </w:t>
+      </w:r>
+      <w:r>
+        <w:rPr>
+          <w:b/>
+        </w:rPr>
+        <w:t>Exit button</w:t>
+      </w:r>
+      <w:r>
+        <w:t xml:space="preserve"> which closes Namesayer</w:t>
       </w:r>
     </w:p>
     <w:p>
@@ -1866,7 +1940,7 @@
           <w:b/>
         </w:rPr>
       </w:pPr>
-      <w:bookmarkStart w:id="3" w:name="_Toc528039019"/>
+      <w:bookmarkStart w:id="4" w:name="_Toc528049318"/>
       <w:r>
         <w:rPr>
           <w:b/>
@@ -1936,7 +2010,7 @@
         </w:rPr>
         <w:t>Create a Playlist Screen</w:t>
       </w:r>
-      <w:bookmarkEnd w:id="3"/>
+      <w:bookmarkEnd w:id="4"/>
       <w:r>
         <w:rPr>
           <w:b/>
@@ -1994,7 +2068,10 @@
         <w:ind w:left="720"/>
       </w:pPr>
       <w:r>
-        <w:t xml:space="preserve">There is a three-step process to manually creating a playlist. From the left-hand list of </w:t>
+        <w:t xml:space="preserve">There is a three-step process to manually creating a playlist. From the left-hand list </w:t>
+      </w:r>
+      <w:r>
+        <w:t xml:space="preserve">of </w:t>
       </w:r>
       <w:r>
         <w:rPr>
@@ -2026,12 +2103,19 @@
       </w:r>
       <w:r>
         <w:rPr>
+          <w:b/>
           <w:i/>
         </w:rPr>
-        <w:t xml:space="preserve">Add to Current Name </w:t>
-      </w:r>
-      <w:r>
-        <w:t xml:space="preserve">button. This adds the currently selected name to the middle columns </w:t>
+        <w:t>Add to Current Name</w:t>
+      </w:r>
+      <w:r>
+        <w:rPr>
+          <w:b/>
+        </w:rPr>
+        <w:t xml:space="preserve"> button</w:t>
+      </w:r>
+      <w:r>
+        <w:t xml:space="preserve">. This adds the currently selected name to the middle columns </w:t>
       </w:r>
       <w:r>
         <w:rPr>
@@ -2098,33 +2182,41 @@
       </w:r>
       <w:r>
         <w:rPr>
+          <w:b/>
           <w:i/>
         </w:rPr>
-        <w:t>Add To Playlist</w:t>
-      </w:r>
-      <w:r>
-        <w:rPr>
+        <w:t xml:space="preserve">Add To Playlist </w:t>
+      </w:r>
+      <w:r>
+        <w:rPr>
+          <w:b/>
+        </w:rPr>
+        <w:t>button</w:t>
+      </w:r>
+      <w:r>
+        <w:t>. You can also clear the</w:t>
+      </w:r>
+      <w:r>
+        <w:t xml:space="preserve"> </w:t>
+      </w:r>
+      <w:r>
+        <w:t xml:space="preserve">current name by pressing the </w:t>
+      </w:r>
+      <w:r>
+        <w:rPr>
+          <w:b/>
           <w:i/>
         </w:rPr>
-        <w:t xml:space="preserve"> </w:t>
-      </w:r>
-      <w:r>
-        <w:t>button. You can also clear the</w:t>
-      </w:r>
-      <w:r>
-        <w:t xml:space="preserve"> </w:t>
-      </w:r>
-      <w:r>
-        <w:t xml:space="preserve">current name by pressing the </w:t>
-      </w:r>
-      <w:r>
-        <w:rPr>
-          <w:i/>
-        </w:rPr>
         <w:t xml:space="preserve">Clear Name </w:t>
       </w:r>
       <w:r>
-        <w:t>button.</w:t>
+        <w:rPr>
+          <w:b/>
+        </w:rPr>
+        <w:t>button</w:t>
+      </w:r>
+      <w:r>
+        <w:t>.</w:t>
       </w:r>
     </w:p>
     <w:p>
@@ -2138,12 +2230,19 @@
       </w:r>
       <w:r>
         <w:rPr>
+          <w:b/>
           <w:i/>
         </w:rPr>
         <w:t xml:space="preserve">Start Playlist </w:t>
       </w:r>
       <w:r>
-        <w:t>button.</w:t>
+        <w:rPr>
+          <w:b/>
+        </w:rPr>
+        <w:t>button</w:t>
+      </w:r>
+      <w:r>
+        <w:t>.</w:t>
       </w:r>
     </w:p>
     <w:p>
@@ -2168,15 +2267,25 @@
       </w:r>
       <w:r>
         <w:rPr>
+          <w:b/>
           <w:i/>
         </w:rPr>
         <w:t xml:space="preserve">Import Playlist </w:t>
       </w:r>
       <w:r>
+        <w:rPr>
+          <w:b/>
+        </w:rPr>
         <w:t>button</w:t>
       </w:r>
       <w:r>
-        <w:t xml:space="preserve"> opens the pop-up box (shown in figure 3 below). Here there are two options for how to import a playlist. You can manually type out a playlist separated by spaces commas or newlines. </w:t>
+        <w:t xml:space="preserve"> opens the pop-up box (shown in figure 3 below). Here there are two options for how to import a playlist. You can manually type out a playlist </w:t>
+      </w:r>
+      <w:r>
+        <w:t xml:space="preserve">of names </w:t>
+      </w:r>
+      <w:r>
+        <w:t xml:space="preserve">separated by spaces commas or newlines. </w:t>
       </w:r>
     </w:p>
     <w:p>
@@ -2185,13 +2294,13 @@
           <w:noProof/>
         </w:rPr>
         <w:drawing>
-          <wp:anchor distT="0" distB="0" distL="114300" distR="114300" simplePos="0" relativeHeight="251663360" behindDoc="0" locked="0" layoutInCell="1" allowOverlap="1" wp14:anchorId="4E890231" wp14:editId="7925DEAD">
+          <wp:anchor distT="0" distB="0" distL="114300" distR="114300" simplePos="0" relativeHeight="251663360" behindDoc="0" locked="0" layoutInCell="1" allowOverlap="1" wp14:anchorId="4E890231" wp14:editId="3C3332BE">
             <wp:simplePos x="0" y="0"/>
             <wp:positionH relativeFrom="margin">
-              <wp:posOffset>930486</wp:posOffset>
+              <wp:posOffset>428625</wp:posOffset>
             </wp:positionH>
             <wp:positionV relativeFrom="paragraph">
-              <wp:posOffset>544830</wp:posOffset>
+              <wp:posOffset>754380</wp:posOffset>
             </wp:positionV>
             <wp:extent cx="4233545" cy="3141345"/>
             <wp:effectExtent l="0" t="0" r="0" b="1905"/>
@@ -2251,12 +2360,19 @@
       </w:r>
       <w:r>
         <w:rPr>
+          <w:b/>
           <w:i/>
         </w:rPr>
         <w:t xml:space="preserve">Load File </w:t>
       </w:r>
       <w:r>
-        <w:t xml:space="preserve">button. Note that a text file means a file type of </w:t>
+        <w:rPr>
+          <w:b/>
+        </w:rPr>
+        <w:t>button</w:t>
+      </w:r>
+      <w:r>
+        <w:t xml:space="preserve">. Note that a text file means a file type of </w:t>
       </w:r>
       <w:r>
         <w:tab/>
@@ -2282,12 +2398,19 @@
       </w:r>
       <w:r>
         <w:rPr>
+          <w:b/>
           <w:i/>
         </w:rPr>
         <w:t xml:space="preserve">Export Playlist </w:t>
       </w:r>
       <w:r>
-        <w:t>button, which will open your computers file browser</w:t>
+        <w:rPr>
+          <w:b/>
+        </w:rPr>
+        <w:t>button</w:t>
+      </w:r>
+      <w:r>
+        <w:t>, which will open your computers file browser</w:t>
       </w:r>
       <w:r>
         <w:t xml:space="preserve"> </w:t>
@@ -2408,12 +2531,19 @@
       </w:r>
       <w:r>
         <w:rPr>
+          <w:b/>
           <w:i/>
         </w:rPr>
         <w:t xml:space="preserve">Start Playlist </w:t>
       </w:r>
       <w:r>
-        <w:t xml:space="preserve">button will take you to the Practice Screen and automatically play the first name in the playlist. </w:t>
+        <w:rPr>
+          <w:b/>
+        </w:rPr>
+        <w:t>button</w:t>
+      </w:r>
+      <w:r>
+        <w:t xml:space="preserve"> will take you to the Practice Screen and automatically play the first name in the playlist. </w:t>
       </w:r>
     </w:p>
     <w:p>
@@ -2433,7 +2563,7 @@
           <w:b/>
         </w:rPr>
       </w:pPr>
-      <w:bookmarkStart w:id="4" w:name="_Toc528039020"/>
+      <w:bookmarkStart w:id="5" w:name="_Toc528049319"/>
       <w:r>
         <w:rPr>
           <w:b/>
@@ -2442,16 +2572,16 @@
         </w:rPr>
         <w:lastRenderedPageBreak/>
         <w:drawing>
-          <wp:anchor distT="0" distB="0" distL="114300" distR="114300" simplePos="0" relativeHeight="251661312" behindDoc="0" locked="0" layoutInCell="1" allowOverlap="1" wp14:anchorId="019FA299" wp14:editId="642D8AA4">
+          <wp:anchor distT="0" distB="0" distL="114300" distR="114300" simplePos="0" relativeHeight="251661312" behindDoc="0" locked="0" layoutInCell="1" allowOverlap="1" wp14:anchorId="019FA299" wp14:editId="2E6BC202">
             <wp:simplePos x="0" y="0"/>
             <wp:positionH relativeFrom="margin">
-              <wp:align>right</wp:align>
+              <wp:align>left</wp:align>
             </wp:positionH>
             <wp:positionV relativeFrom="paragraph">
               <wp:posOffset>476250</wp:posOffset>
             </wp:positionV>
-            <wp:extent cx="5935980" cy="4663440"/>
-            <wp:effectExtent l="0" t="0" r="7620" b="3810"/>
+            <wp:extent cx="5264150" cy="4135755"/>
+            <wp:effectExtent l="0" t="0" r="0" b="0"/>
             <wp:wrapTopAndBottom/>
             <wp:docPr id="3" name="Picture 3"/>
             <wp:cNvGraphicFramePr>
@@ -2482,7 +2612,7 @@
                   <pic:spPr bwMode="auto">
                     <a:xfrm>
                       <a:off x="0" y="0"/>
-                      <a:ext cx="5935980" cy="4663440"/>
+                      <a:ext cx="5273285" cy="4142959"/>
                     </a:xfrm>
                     <a:prstGeom prst="rect">
                       <a:avLst/>
@@ -2495,6 +2625,12 @@
                 </pic:pic>
               </a:graphicData>
             </a:graphic>
+            <wp14:sizeRelH relativeFrom="margin">
+              <wp14:pctWidth>0</wp14:pctWidth>
+            </wp14:sizeRelH>
+            <wp14:sizeRelV relativeFrom="margin">
+              <wp14:pctHeight>0</wp14:pctHeight>
+            </wp14:sizeRelV>
           </wp:anchor>
         </w:drawing>
       </w:r>
@@ -2504,15 +2640,9 @@
         </w:rPr>
         <w:t>Practice Screen</w:t>
       </w:r>
-      <w:bookmarkEnd w:id="4"/>
-    </w:p>
-    <w:p>
-      <w:pPr>
-        <w:rPr>
-          <w:b/>
-          <w:sz w:val="56"/>
-        </w:rPr>
-      </w:pPr>
+      <w:bookmarkEnd w:id="5"/>
+    </w:p>
+    <w:p>
       <w:r>
         <w:t>Figure 5</w:t>
       </w:r>
@@ -2520,6 +2650,7 @@
         <w:t>: Practice Screen</w:t>
       </w:r>
     </w:p>
+    <w:p/>
     <w:p>
       <w:r>
         <w:t xml:space="preserve">The practice screen is where you learn how to pronounce the names in their created playlist. </w:t>
@@ -2529,21 +2660,58 @@
       </w:r>
       <w:r>
         <w:rPr>
+          <w:b/>
           <w:i/>
         </w:rPr>
         <w:t xml:space="preserve">Next </w:t>
       </w:r>
       <w:r>
-        <w:t xml:space="preserve">button, below which is the next name in the playlist. Clicking the </w:t>
-      </w:r>
-      <w:r>
-        <w:rPr>
+        <w:rPr>
+          <w:b/>
+        </w:rPr>
+        <w:t>button</w:t>
+      </w:r>
+      <w:r>
+        <w:t xml:space="preserve">, below which is the next name in the playlist. Clicking the </w:t>
+      </w:r>
+      <w:r>
+        <w:rPr>
+          <w:b/>
           <w:i/>
         </w:rPr>
         <w:t xml:space="preserve">Next </w:t>
       </w:r>
       <w:r>
-        <w:t xml:space="preserve">button will play the database recording for the next name. If you would like to hear the recording again, click the play button below the name in red which is the name you are currently practicing. </w:t>
+        <w:rPr>
+          <w:b/>
+        </w:rPr>
+        <w:t>button</w:t>
+      </w:r>
+      <w:r>
+        <w:t xml:space="preserve"> will play the database recording for the next name. If you would like to hear the recording again, click the </w:t>
+      </w:r>
+      <w:r>
+        <w:rPr>
+          <w:b/>
+          <w:i/>
+        </w:rPr>
+        <w:t>P</w:t>
+      </w:r>
+      <w:r>
+        <w:rPr>
+          <w:b/>
+          <w:i/>
+        </w:rPr>
+        <w:t>lay</w:t>
+      </w:r>
+      <w:r>
+        <w:rPr>
+          <w:b/>
+        </w:rPr>
+        <w:t xml:space="preserve"> button</w:t>
+      </w:r>
+      <w:r>
+        <w:t xml:space="preserve"> below the name in red which is the name you are currently practicing. </w:t>
       </w:r>
     </w:p>
     <w:p>
@@ -2552,12 +2720,19 @@
       </w:r>
       <w:r>
         <w:rPr>
+          <w:b/>
           <w:i/>
         </w:rPr>
         <w:t xml:space="preserve">Record Your Attempt </w:t>
       </w:r>
       <w:r>
-        <w:t>button. This will open the following pop-up box (shown in figure 6 below) prompting you to record.</w:t>
+        <w:rPr>
+          <w:b/>
+        </w:rPr>
+        <w:t>button</w:t>
+      </w:r>
+      <w:r>
+        <w:t>. This will open the following pop-up box (shown in figure 6 below) prompting you to record.</w:t>
       </w:r>
       <w:r>
         <w:t xml:space="preserve"> On this pop-up box there are two buttons one to test your microphone input level to ensure your microphone is on and working. The second button you press at the start </w:t>
@@ -2572,18 +2747,26 @@
       </w:r>
       <w:r>
         <w:rPr>
+          <w:b/>
           <w:i/>
         </w:rPr>
         <w:t>Listen t</w:t>
       </w:r>
       <w:r>
         <w:rPr>
+          <w:b/>
           <w:i/>
         </w:rPr>
         <w:t xml:space="preserve">o Your Attempt </w:t>
       </w:r>
       <w:r>
-        <w:t xml:space="preserve">button to hear it, this can be used to compare it to the database recording to check your pronunciation. </w:t>
+        <w:rPr>
+          <w:b/>
+        </w:rPr>
+        <w:t>button</w:t>
+      </w:r>
+      <w:r>
+        <w:t xml:space="preserve"> to hear it, this can be used to compare it to the database recording to check your pronunciation. </w:t>
       </w:r>
     </w:p>
     <w:p>
@@ -2601,12 +2784,19 @@
       </w:r>
       <w:r>
         <w:rPr>
+          <w:b/>
           <w:i/>
         </w:rPr>
         <w:t xml:space="preserve">Previous </w:t>
       </w:r>
       <w:r>
-        <w:t>button plays the previous name in the playlist, which is shown in text below the button. If there is no previous name in the playlist then this button will be greyed out.</w:t>
+        <w:rPr>
+          <w:b/>
+        </w:rPr>
+        <w:t>button</w:t>
+      </w:r>
+      <w:r>
+        <w:t xml:space="preserve"> plays the previous name in the playlist, which is shown in text below the button. If there is no previous name in the playlist then this button will be greyed out.</w:t>
       </w:r>
     </w:p>
     <w:p>
@@ -2615,12 +2805,6 @@
       </w:r>
     </w:p>
     <w:p>
-      <w:pPr>
-        <w:rPr>
-          <w:b/>
-          <w:sz w:val="56"/>
-        </w:rPr>
-      </w:pPr>
       <w:r>
         <w:rPr>
           <w:b/>
@@ -2696,12 +2880,20 @@
       </w:r>
     </w:p>
     <w:p>
+      <w:pPr>
+        <w:rPr>
+          <w:b/>
+          <w:sz w:val="56"/>
+        </w:rPr>
+      </w:pPr>
+    </w:p>
+    <w:p>
       <w:r>
         <w:rPr>
           <w:noProof/>
         </w:rPr>
         <w:drawing>
-          <wp:anchor distT="0" distB="0" distL="114300" distR="114300" simplePos="0" relativeHeight="251665408" behindDoc="0" locked="0" layoutInCell="1" allowOverlap="1" wp14:anchorId="244A5149" wp14:editId="521D14F7">
+          <wp:anchor distT="0" distB="0" distL="114300" distR="114300" simplePos="0" relativeHeight="251665408" behindDoc="0" locked="0" layoutInCell="1" allowOverlap="1" wp14:anchorId="244A5149" wp14:editId="71F8DFB8">
             <wp:simplePos x="0" y="0"/>
             <wp:positionH relativeFrom="margin">
               <wp:align>left</wp:align>
@@ -2709,8 +2901,8 @@
             <wp:positionV relativeFrom="paragraph">
               <wp:posOffset>647065</wp:posOffset>
             </wp:positionV>
-            <wp:extent cx="3177540" cy="2488565"/>
-            <wp:effectExtent l="0" t="0" r="3810" b="6985"/>
+            <wp:extent cx="2991485" cy="2343150"/>
+            <wp:effectExtent l="0" t="0" r="0" b="0"/>
             <wp:wrapTopAndBottom/>
             <wp:docPr id="12" name="Picture 12"/>
             <wp:cNvGraphicFramePr>
@@ -2741,7 +2933,7 @@
                   <pic:spPr bwMode="auto">
                     <a:xfrm>
                       <a:off x="0" y="0"/>
-                      <a:ext cx="3177540" cy="2488565"/>
+                      <a:ext cx="2994096" cy="2344897"/>
                     </a:xfrm>
                     <a:prstGeom prst="rect">
                       <a:avLst/>
@@ -2777,12 +2969,19 @@
       </w:r>
       <w:r>
         <w:rPr>
+          <w:b/>
           <w:i/>
         </w:rPr>
         <w:t xml:space="preserve">Finish </w:t>
       </w:r>
       <w:r>
-        <w:t>button and upon clicking this another pop-up box (shown in figure 7 below) will appear asking you to rate your personal performance</w:t>
+        <w:rPr>
+          <w:b/>
+        </w:rPr>
+        <w:t>button</w:t>
+      </w:r>
+      <w:r>
+        <w:t xml:space="preserve"> and upon clicking this another pop-up box (shown in figure 7 below) will appear asking you to rate your personal performance</w:t>
       </w:r>
       <w:r>
         <w:t xml:space="preserve"> from 1 to 10. This rating is used to track your progress which is displayed in the progress </w:t>
@@ -2820,7 +3019,7 @@
           <w:b/>
         </w:rPr>
       </w:pPr>
-      <w:bookmarkStart w:id="5" w:name="_Toc528039021"/>
+      <w:bookmarkStart w:id="6" w:name="_Toc528049320"/>
       <w:r>
         <w:rPr>
           <w:b/>
@@ -2828,16 +3027,16 @@
           <w:sz w:val="56"/>
         </w:rPr>
         <w:drawing>
-          <wp:anchor distT="0" distB="0" distL="114300" distR="114300" simplePos="0" relativeHeight="251662336" behindDoc="0" locked="0" layoutInCell="1" allowOverlap="1" wp14:anchorId="40BA3174" wp14:editId="4208144B">
+          <wp:anchor distT="0" distB="0" distL="114300" distR="114300" simplePos="0" relativeHeight="251662336" behindDoc="0" locked="0" layoutInCell="1" allowOverlap="1" wp14:anchorId="40BA3174" wp14:editId="41045B12">
             <wp:simplePos x="0" y="0"/>
             <wp:positionH relativeFrom="margin">
-              <wp:align>right</wp:align>
+              <wp:align>left</wp:align>
             </wp:positionH>
             <wp:positionV relativeFrom="paragraph">
-              <wp:posOffset>652780</wp:posOffset>
+              <wp:posOffset>576580</wp:posOffset>
             </wp:positionV>
-            <wp:extent cx="5935980" cy="4686300"/>
-            <wp:effectExtent l="0" t="0" r="7620" b="0"/>
+            <wp:extent cx="5384800" cy="4250690"/>
+            <wp:effectExtent l="0" t="0" r="6350" b="0"/>
             <wp:wrapTopAndBottom/>
             <wp:docPr id="4" name="Picture 4"/>
             <wp:cNvGraphicFramePr>
@@ -2868,7 +3067,7 @@
                   <pic:spPr bwMode="auto">
                     <a:xfrm>
                       <a:off x="0" y="0"/>
-                      <a:ext cx="5935980" cy="4686300"/>
+                      <a:ext cx="5384800" cy="4250690"/>
                     </a:xfrm>
                     <a:prstGeom prst="rect">
                       <a:avLst/>
@@ -2881,6 +3080,12 @@
                 </pic:pic>
               </a:graphicData>
             </a:graphic>
+            <wp14:sizeRelH relativeFrom="margin">
+              <wp14:pctWidth>0</wp14:pctWidth>
+            </wp14:sizeRelH>
+            <wp14:sizeRelV relativeFrom="margin">
+              <wp14:pctHeight>0</wp14:pctHeight>
+            </wp14:sizeRelV>
           </wp:anchor>
         </w:drawing>
       </w:r>
@@ -2890,16 +3095,20 @@
         </w:rPr>
         <w:t>Database Screen</w:t>
       </w:r>
-      <w:bookmarkEnd w:id="5"/>
-    </w:p>
-    <w:p>
-      <w:r>
-        <w:t>Figure 4: Database Management Scree</w:t>
+      <w:bookmarkEnd w:id="6"/>
+    </w:p>
+    <w:p>
+      <w:r>
+        <w:t>Figure 8</w:t>
+      </w:r>
+      <w:r>
+        <w:t>: Database Management Scree</w:t>
       </w:r>
       <w:r>
         <w:t>n</w:t>
       </w:r>
     </w:p>
+    <w:p/>
     <w:p>
       <w:r>
         <w:t xml:space="preserve">The database manager screen allows you to create, delete, play, and rate </w:t>
@@ -2919,16 +3128,17 @@
       <w:r>
         <w:t xml:space="preserve">, so some buttons are </w:t>
       </w:r>
-      <w:proofErr w:type="spellStart"/>
-      <w:r>
-        <w:t>unselectable</w:t>
-      </w:r>
-      <w:proofErr w:type="spellEnd"/>
+      <w:r>
+        <w:t>un-clickable for the default database</w:t>
+      </w:r>
       <w:r>
         <w:t xml:space="preserve"> as shown in Figure 4</w:t>
       </w:r>
       <w:r>
-        <w:t>. The user database can be fully modified.</w:t>
+        <w:t>. The user database</w:t>
+      </w:r>
+      <w:r>
+        <w:t xml:space="preserve"> however can be fully modified, so these buttons can be clicked when modifying the user database.</w:t>
       </w:r>
     </w:p>
     <w:p>
@@ -2937,17 +3147,28 @@
       </w:r>
       <w:r>
         <w:rPr>
+          <w:b/>
           <w:i/>
         </w:rPr>
         <w:t>Swap to User Recordings</w:t>
       </w:r>
       <w:r>
-        <w:t xml:space="preserve"> button changes which of the two databases is shown. Initially the default database is shown.</w:t>
-      </w:r>
-    </w:p>
-    <w:p>
-      <w:r>
-        <w:rPr>
+        <w:rPr>
+          <w:b/>
+        </w:rPr>
+        <w:t xml:space="preserve"> button</w:t>
+      </w:r>
+      <w:r>
+        <w:t xml:space="preserve"> changes which of the two databases is shown. Initially the default database is shown.</w:t>
+      </w:r>
+    </w:p>
+    <w:p>
+      <w:r>
+        <w:t xml:space="preserve">The </w:t>
+      </w:r>
+      <w:r>
+        <w:rPr>
+          <w:b/>
           <w:i/>
         </w:rPr>
         <w:t>Delete Name</w:t>
@@ -2957,6 +3178,7 @@
       </w:r>
       <w:r>
         <w:rPr>
+          <w:b/>
           <w:i/>
         </w:rPr>
         <w:t>New Name</w:t>
@@ -2968,7 +3190,19 @@
         <w:t xml:space="preserve"> </w:t>
       </w:r>
       <w:r>
-        <w:t xml:space="preserve">are mostly self-explanatory. Deleting a </w:t>
+        <w:rPr>
+          <w:b/>
+        </w:rPr>
+        <w:t xml:space="preserve">buttons </w:t>
+      </w:r>
+      <w:r>
+        <w:t xml:space="preserve">are </w:t>
+      </w:r>
+      <w:r>
+        <w:t>used to manage what names are within the modifiable user database</w:t>
+      </w:r>
+      <w:r>
+        <w:t xml:space="preserve">. Deleting a </w:t>
       </w:r>
       <w:r>
         <w:t>n</w:t>
@@ -2983,7 +3217,13 @@
         <w:t>ecordings</w:t>
       </w:r>
       <w:r>
-        <w:t xml:space="preserve">, and adding a new name prompts you </w:t>
+        <w:t>, and adding a new name prompts you</w:t>
+      </w:r>
+      <w:r>
+        <w:t xml:space="preserve"> (with the same pop-up box shown in figure 7)</w:t>
+      </w:r>
+      <w:r>
+        <w:t xml:space="preserve"> </w:t>
       </w:r>
       <w:r>
         <w:t>for the name and</w:t>
@@ -3007,15 +3247,23 @@
     <w:p>
       <w:r>
         <w:rPr>
+          <w:b/>
           <w:i/>
         </w:rPr>
         <w:t>Rate Recording</w:t>
       </w:r>
       <w:r>
-        <w:t xml:space="preserve">, </w:t>
-      </w:r>
-      <w:r>
-        <w:rPr>
+        <w:t>,</w:t>
+      </w:r>
+      <w:r>
+        <w:rPr>
+          <w:b/>
+        </w:rPr>
+        <w:t xml:space="preserve"> </w:t>
+      </w:r>
+      <w:r>
+        <w:rPr>
+          <w:b/>
           <w:i/>
         </w:rPr>
         <w:t>Delete Recording</w:t>
@@ -3025,23 +3273,75 @@
       </w:r>
       <w:r>
         <w:rPr>
+          <w:b/>
           <w:i/>
         </w:rPr>
         <w:t>New Recording</w:t>
       </w:r>
       <w:r>
-        <w:t xml:space="preserve"> operate on the recordings belonging to the currently selected name in the names list.</w:t>
-      </w:r>
-      <w:r>
-        <w:t xml:space="preserve"> Recordings rated as bad are marked with a [BAD] tag next to their filename (not shown).</w:t>
-      </w:r>
-    </w:p>
-    <w:p>
-      <w:r>
-        <w:t>The play button in the bottom right allows you to listen to the currently selected recording.</w:t>
-      </w:r>
-      <w:bookmarkStart w:id="6" w:name="_GoBack"/>
-      <w:bookmarkEnd w:id="6"/>
+        <w:t xml:space="preserve"> </w:t>
+      </w:r>
+      <w:r>
+        <w:rPr>
+          <w:b/>
+        </w:rPr>
+        <w:t xml:space="preserve">buttons </w:t>
+      </w:r>
+      <w:r>
+        <w:t>operate on the</w:t>
+      </w:r>
+      <w:r>
+        <w:t xml:space="preserve"> currently selected</w:t>
+      </w:r>
+      <w:r>
+        <w:t xml:space="preserve"> recording</w:t>
+      </w:r>
+      <w:r>
+        <w:t xml:space="preserve"> </w:t>
+      </w:r>
+      <w:r>
+        <w:t>for</w:t>
+      </w:r>
+      <w:r>
+        <w:t xml:space="preserve"> the currently selected name in the names list.</w:t>
+      </w:r>
+      <w:r>
+        <w:t xml:space="preserve"> Recordings rated as bad are marked with a [BAD] tag nex</w:t>
+      </w:r>
+      <w:r>
+        <w:t xml:space="preserve">t to their filename (not shown) as good recordings </w:t>
+      </w:r>
+      <w:r>
+        <w:t>are simply not marked with a tag.</w:t>
+      </w:r>
+    </w:p>
+    <w:p>
+      <w:r>
+        <w:t xml:space="preserve">The </w:t>
+      </w:r>
+      <w:r>
+        <w:rPr>
+          <w:b/>
+          <w:i/>
+        </w:rPr>
+        <w:t>P</w:t>
+      </w:r>
+      <w:r>
+        <w:rPr>
+          <w:b/>
+          <w:i/>
+        </w:rPr>
+        <w:t>lay</w:t>
+      </w:r>
+      <w:r>
+        <w:rPr>
+          <w:b/>
+        </w:rPr>
+        <w:t xml:space="preserve"> button</w:t>
+      </w:r>
+      <w:r>
+        <w:t xml:space="preserve"> in the bottom right allows you to listen to the currently selected recording.</w:t>
+      </w:r>
     </w:p>
     <w:p>
       <w:pPr>
@@ -3050,7 +3350,7 @@
           <w:b/>
         </w:rPr>
       </w:pPr>
-      <w:bookmarkStart w:id="7" w:name="_Toc528039022"/>
+      <w:bookmarkStart w:id="7" w:name="_Toc528049321"/>
       <w:r>
         <w:rPr>
           <w:b/>
@@ -3130,40 +3430,60 @@
         <w:t>n</w:t>
       </w:r>
     </w:p>
+    <w:p/>
     <w:p>
       <w:r>
         <w:t xml:space="preserve">The import/export screen provides you with additional functionality </w:t>
       </w:r>
       <w:r>
-        <w:t xml:space="preserve">to manipulate the internal </w:t>
-      </w:r>
-      <w:proofErr w:type="spellStart"/>
-      <w:r>
-        <w:t>Namesayer</w:t>
-      </w:r>
-      <w:proofErr w:type="spellEnd"/>
-      <w:r>
-        <w:t xml:space="preserve"> databases. The main intended use of these features is for a lecturer to save and load new databases for a different set of students each semester.</w:t>
-      </w:r>
-    </w:p>
-    <w:p>
-      <w:r>
-        <w:t>Save database: saves the current database to a .zip file, inside are all audio files and associated metadata.</w:t>
-      </w:r>
-    </w:p>
-    <w:p>
-      <w:r>
-        <w:t>Load database: loads a .zip file previously saved with the above button.</w:t>
-      </w:r>
-    </w:p>
-    <w:p>
-      <w:r>
-        <w:t>Clear database: clears all entries in the current database.</w:t>
-      </w:r>
-    </w:p>
-    <w:p>
-      <w:r>
-        <w:t xml:space="preserve">Import text file: loads a list of names from a text input or a text file into the USER database. This was intended for use with class rolls. Note that this only generates empty </w:t>
+        <w:t>to manipulate the internal Namesayer databases. The main intended use of these features is for a lecturer to save and load new databases for a different set of students each semester.</w:t>
+      </w:r>
+    </w:p>
+    <w:p>
+      <w:r>
+        <w:rPr>
+          <w:b/>
+        </w:rPr>
+        <w:t>Save database</w:t>
+      </w:r>
+      <w:r>
+        <w:t>: saves the current database to a .zip file, inside are all audi</w:t>
+      </w:r>
+      <w:r>
+        <w:t>o files and associated metadata (all files outlined in the Files section on page 3).</w:t>
+      </w:r>
+    </w:p>
+    <w:p>
+      <w:r>
+        <w:rPr>
+          <w:b/>
+        </w:rPr>
+        <w:t>Load database</w:t>
+      </w:r>
+      <w:r>
+        <w:t>: loads a .zip file previously saved with the above button.</w:t>
+      </w:r>
+    </w:p>
+    <w:p>
+      <w:r>
+        <w:rPr>
+          <w:b/>
+        </w:rPr>
+        <w:t>Clear database</w:t>
+      </w:r>
+      <w:r>
+        <w:t>: clears all entries in the current database.</w:t>
+      </w:r>
+    </w:p>
+    <w:p>
+      <w:r>
+        <w:rPr>
+          <w:b/>
+        </w:rPr>
+        <w:t>Import text file</w:t>
+      </w:r>
+      <w:r>
+        <w:t xml:space="preserve">: loads a list of names from a text input or a text file into the USER database. This was intended for use with class rolls. Note that this only generates empty </w:t>
       </w:r>
       <w:r>
         <w:t>n</w:t>
@@ -3178,10 +3498,10 @@
         <w:t xml:space="preserve">ecordings yourself, and that the entries are created in the user database not the </w:t>
       </w:r>
       <w:r>
-        <w:t>mostly</w:t>
-      </w:r>
-      <w:r>
-        <w:t xml:space="preserve"> immutable database.</w:t>
+        <w:t>main</w:t>
+      </w:r>
+      <w:r>
+        <w:t xml:space="preserve"> database.</w:t>
       </w:r>
     </w:p>
     <w:p>
@@ -3191,7 +3511,7 @@
           <w:b/>
         </w:rPr>
       </w:pPr>
-      <w:bookmarkStart w:id="8" w:name="_Toc528039023"/>
+      <w:bookmarkStart w:id="8" w:name="_Toc528049322"/>
       <w:r>
         <w:rPr>
           <w:b/>
@@ -3257,32 +3577,34 @@
     <w:p/>
     <w:p>
       <w:r>
-        <w:t>The Progress screen of Namesayer simply displays the previous ratings on how you rated your performance of the last playlist</w:t>
-      </w:r>
-      <w:proofErr w:type="gramStart"/>
-      <w:r>
-        <w:t>.</w:t>
+        <w:t>The Progress screen of Namesayer simply displays the previous ratings on how you rated your performance of the last playlist.</w:t>
+      </w:r>
+      <w:r>
+        <w:t xml:space="preserve"> This allows you to track your progress and feel a sense of achievement up</w:t>
+      </w:r>
+      <w:r>
+        <w:t>on improving your pronunciation of names.</w:t>
+      </w:r>
+    </w:p>
+    <w:p>
+      <w:r>
+        <w:t xml:space="preserve">The </w:t>
+      </w:r>
+      <w:r>
+        <w:rPr>
+          <w:b/>
+          <w:i/>
+        </w:rPr>
+        <w:t xml:space="preserve">Back </w:t>
+      </w:r>
+      <w:r>
+        <w:rPr>
+          <w:b/>
+        </w:rPr>
+        <w:t>button</w:t>
       </w:r>
       <w:r>
         <w:t xml:space="preserve"> </w:t>
-      </w:r>
-      <w:proofErr w:type="gramEnd"/>
-      <w:r>
-        <w:t>This allows you to track your progress and feel a sense of achievement upon improving your pronunciation.</w:t>
-      </w:r>
-    </w:p>
-    <w:p>
-      <w:r>
-        <w:t xml:space="preserve">The </w:t>
-      </w:r>
-      <w:r>
-        <w:rPr>
-          <w:i/>
-        </w:rPr>
-        <w:t xml:space="preserve">Back </w:t>
-      </w:r>
-      <w:r>
-        <w:t xml:space="preserve">button </w:t>
       </w:r>
       <w:r>
         <w:t>returns you to the main screen of Namesayer.</w:t>
@@ -6220,7 +6542,7 @@
 </file>
 
 <file path=customXml/itemProps1.xml><?xml version="1.0" encoding="utf-8"?>
-<ds:datastoreItem xmlns:ds="http://schemas.openxmlformats.org/officeDocument/2006/customXml" ds:itemID="{58A7CA33-4A73-4D2F-A566-B3C692DC673A}">
+<ds:datastoreItem xmlns:ds="http://schemas.openxmlformats.org/officeDocument/2006/customXml" ds:itemID="{FD644336-57D4-4195-88A1-5AC636AD55E0}">
   <ds:schemaRefs>
     <ds:schemaRef ds:uri="http://schemas.openxmlformats.org/officeDocument/2006/bibliography"/>
   </ds:schemaRefs>

</xml_diff>